<commit_message>
added documentation in LaTeX and template for reference
</commit_message>
<xml_diff>
--- a/documentation/documentation.docx
+++ b/documentation/documentation.docx
@@ -14,7 +14,7 @@
           <w:bottom w:w="55" w:type="dxa"/>
           <w:right w:w="55" w:type="dxa"/>
         </w:tblCellMar>
-        <w:tblLook w:lastRow="0" w:firstRow="1" w:lastColumn="0" w:firstColumn="1" w:val="04a0" w:noHBand="0" w:noVBand="1"/>
+        <w:tblLook w:val="04a0" w:noHBand="0" w:noVBand="1" w:firstColumn="1" w:lastRow="0" w:lastColumn="0" w:firstRow="1"/>
       </w:tblPr>
       <w:tblGrid>
         <w:gridCol w:w="1134"/>
@@ -643,7 +643,120 @@
       </w:pPr>
       <w:r>
         <w:rPr/>
-        <w:t>Program został napisany na systemy operacyjne z rodziny Linux, chociaż powinien on działać na Windowsie, ponieważ kod nie używa żadnych zależnych od platformy plików nagłówkowych.</w:t>
+        <w:t xml:space="preserve">Program został napisany na systemy operacyjne z rodziny Linux, chociaż powinien on działać na Windowsie, ponieważ kod nie używa żadnych zależnych od platformy plików nagłówkowych. </w:t>
+      </w:r>
+      <w:r>
+        <w:rPr/>
+        <w:t>Program używa  systemu CMake do budowania projektu. Można skompilować go na dwa sposoby:</w:t>
+      </w:r>
+    </w:p>
+    <w:p>
+      <w:pPr>
+        <w:pStyle w:val="TextBody"/>
+        <w:numPr>
+          <w:ilvl w:val="0"/>
+          <w:numId w:val="7"/>
+        </w:numPr>
+        <w:rPr/>
+      </w:pPr>
+      <w:r>
+        <w:rPr/>
+        <w:t>Sposób 1:</w:t>
+      </w:r>
+    </w:p>
+    <w:p>
+      <w:pPr>
+        <w:pStyle w:val="TextBody"/>
+        <w:numPr>
+          <w:ilvl w:val="0"/>
+          <w:numId w:val="6"/>
+        </w:numPr>
+        <w:rPr/>
+      </w:pPr>
+      <w:r>
+        <w:rPr/>
+        <w:t xml:space="preserve">Wejść do folderu </w:t>
+      </w:r>
+      <w:r>
+        <w:rPr/>
+        <w:t>build</w:t>
+      </w:r>
+      <w:r>
+        <w:rPr>
+          <w:rFonts w:ascii="Courier New" w:hAnsi="Courier New"/>
+        </w:rPr>
+        <w:t>/</w:t>
+      </w:r>
+    </w:p>
+    <w:p>
+      <w:pPr>
+        <w:pStyle w:val="TextBody"/>
+        <w:numPr>
+          <w:ilvl w:val="0"/>
+          <w:numId w:val="6"/>
+        </w:numPr>
+        <w:rPr/>
+      </w:pPr>
+      <w:r>
+        <w:rPr>
+          <w:rFonts w:ascii="Courier New" w:hAnsi="Courier New"/>
+        </w:rPr>
+        <w:t>Wykonać polecenie cmake ..</w:t>
+      </w:r>
+    </w:p>
+    <w:p>
+      <w:pPr>
+        <w:pStyle w:val="TextBody"/>
+        <w:numPr>
+          <w:ilvl w:val="0"/>
+          <w:numId w:val="8"/>
+        </w:numPr>
+        <w:rPr/>
+      </w:pPr>
+      <w:r>
+        <w:rPr>
+          <w:rFonts w:ascii="Courier New" w:hAnsi="Courier New"/>
+        </w:rPr>
+        <w:t>Sposób 2:</w:t>
+      </w:r>
+    </w:p>
+    <w:p>
+      <w:pPr>
+        <w:pStyle w:val="TextBody"/>
+        <w:numPr>
+          <w:ilvl w:val="0"/>
+          <w:numId w:val="9"/>
+        </w:numPr>
+        <w:rPr/>
+      </w:pPr>
+      <w:r>
+        <w:rPr>
+          <w:rFonts w:ascii="Courier New" w:hAnsi="Courier New"/>
+        </w:rPr>
+        <w:t>Z katalogu głównego wywołać skrypt ./bld.sh. Ze względu na fakt, że skrypt wywołuje program make, może on nie działać na Windowsie.</w:t>
+      </w:r>
+    </w:p>
+    <w:p>
+      <w:pPr>
+        <w:pStyle w:val="TextBody"/>
+        <w:numPr>
+          <w:ilvl w:val="0"/>
+          <w:numId w:val="0"/>
+        </w:numPr>
+        <w:ind w:hanging="0"/>
+        <w:rPr/>
+      </w:pPr>
+      <w:r>
+        <w:rPr>
+          <w:rFonts w:ascii="Courier New" w:hAnsi="Courier New"/>
+        </w:rPr>
+        <w:t xml:space="preserve">Po zbudowaniu powienien się plik wykonywalny </w:t>
+      </w:r>
+      <w:r>
+        <w:rPr>
+          <w:rFonts w:ascii="Courier New" w:hAnsi="Courier New"/>
+        </w:rPr>
+        <w:t>o ./build/connect-four. Z uwagi na fakt, że ścieżki do zasobów są wpisane w programie relatywnie do głównego katalogu, to program wykonywalny powinien z niego wywoływany.</w:t>
       </w:r>
     </w:p>
     <w:p>
@@ -690,7 +803,7 @@
           <w:i/>
           <w:iCs/>
         </w:rPr>
-        <w:t>BankAccount.h</w:t>
+        <w:t>board.h</w:t>
       </w:r>
       <w:r>
         <w:rPr/>
@@ -701,7 +814,7 @@
           <w:i/>
           <w:iCs/>
         </w:rPr>
-        <w:t>BankAccount.cpp</w:t>
+        <w:t>board.cpp</w:t>
       </w:r>
       <w:r>
         <w:rPr/>
@@ -711,7 +824,7 @@
         <w:rPr>
           <w:rFonts w:ascii="Courier New" w:hAnsi="Courier New"/>
         </w:rPr>
-        <w:t>BankAccount</w:t>
+        <w:t>Board</w:t>
       </w:r>
       <w:r>
         <w:rPr/>
@@ -732,22 +845,51 @@
           <w:i/>
           <w:iCs/>
         </w:rPr>
-        <w:t>Globals.h</w:t>
-      </w:r>
-      <w:r>
-        <w:rPr/>
-        <w:t xml:space="preserve">, </w:t>
+        <w:t>game</w:t>
       </w:r>
       <w:r>
         <w:rPr>
           <w:i/>
           <w:iCs/>
         </w:rPr>
-        <w:t>Globals.cpp</w:t>
-      </w:r>
-      <w:r>
-        <w:rPr/>
-        <w:t xml:space="preserve"> – deklaracja oraz instancje zmiennych globalnych w projekcie,</w:t>
+        <w:t>.h</w:t>
+      </w:r>
+      <w:r>
+        <w:rPr/>
+        <w:t xml:space="preserve">, </w:t>
+      </w:r>
+      <w:r>
+        <w:rPr/>
+        <w:t>game</w:t>
+      </w:r>
+      <w:r>
+        <w:rPr>
+          <w:i/>
+          <w:iCs/>
+        </w:rPr>
+        <w:t>.cpp</w:t>
+      </w:r>
+      <w:r>
+        <w:rPr/>
+        <w:t xml:space="preserve"> – deklaracja oraz </w:t>
+      </w:r>
+      <w:r>
+        <w:rPr/>
+        <w:t>implementacja klasy</w:t>
+      </w:r>
+      <w:r>
+        <w:rPr/>
+        <w:t xml:space="preserve"> </w:t>
+      </w:r>
+      <w:r>
+        <w:rPr>
+          <w:rFonts w:ascii="Courier New" w:hAnsi="Courier New"/>
+        </w:rPr>
+        <w:t>Game</w:t>
+      </w:r>
+      <w:r>
+        <w:rPr/>
+        <w:t>,</w:t>
       </w:r>
     </w:p>
     <w:p>
@@ -764,22 +906,163 @@
           <w:i/>
           <w:iCs/>
         </w:rPr>
-        <w:t>Utils.h</w:t>
-      </w:r>
-      <w:r>
-        <w:rPr/>
-        <w:t xml:space="preserve">, </w:t>
+        <w:t>menu</w:t>
       </w:r>
       <w:r>
         <w:rPr>
           <w:i/>
           <w:iCs/>
         </w:rPr>
-        <w:t>Utils.cpp</w:t>
-      </w:r>
-      <w:r>
-        <w:rPr/>
-        <w:t xml:space="preserve"> – deklaracja oraz implementacja różnych przydatnych funkcji.</w:t>
+        <w:t>.h</w:t>
+      </w:r>
+      <w:r>
+        <w:rPr/>
+        <w:t xml:space="preserve">, </w:t>
+      </w:r>
+      <w:r>
+        <w:rPr/>
+        <w:t>menu</w:t>
+      </w:r>
+      <w:r>
+        <w:rPr>
+          <w:i/>
+          <w:iCs/>
+        </w:rPr>
+        <w:t>.cpp</w:t>
+      </w:r>
+      <w:r>
+        <w:rPr/>
+        <w:t xml:space="preserve"> – deklaracja oraz implementacja </w:t>
+      </w:r>
+      <w:r>
+        <w:rPr/>
+        <w:t xml:space="preserve">klasy </w:t>
+      </w:r>
+      <w:r>
+        <w:rPr>
+          <w:rFonts w:ascii="Courier New" w:hAnsi="Courier New"/>
+        </w:rPr>
+        <w:t>Menu</w:t>
+      </w:r>
+      <w:r>
+        <w:rPr/>
+        <w:t>.</w:t>
+      </w:r>
+    </w:p>
+    <w:p>
+      <w:pPr>
+        <w:pStyle w:val="TextBody"/>
+        <w:numPr>
+          <w:ilvl w:val="0"/>
+          <w:numId w:val="2"/>
+        </w:numPr>
+        <w:rPr/>
+      </w:pPr>
+      <w:r>
+        <w:rPr>
+          <w:i/>
+          <w:iCs/>
+        </w:rPr>
+        <w:t>extras</w:t>
+      </w:r>
+      <w:r>
+        <w:rPr>
+          <w:i/>
+          <w:iCs/>
+        </w:rPr>
+        <w:t>.h</w:t>
+      </w:r>
+      <w:r>
+        <w:rPr/>
+        <w:t xml:space="preserve">, </w:t>
+      </w:r>
+      <w:r>
+        <w:rPr/>
+        <w:t>extras</w:t>
+      </w:r>
+      <w:r>
+        <w:rPr>
+          <w:i/>
+          <w:iCs/>
+        </w:rPr>
+        <w:t>.cpp</w:t>
+      </w:r>
+      <w:r>
+        <w:rPr/>
+        <w:t xml:space="preserve"> – deklaracja oraz implementacja funkcji </w:t>
+      </w:r>
+      <w:r>
+        <w:rPr/>
+        <w:t>pomocniczych</w:t>
+      </w:r>
+      <w:r>
+        <w:rPr/>
+        <w:t>.</w:t>
+      </w:r>
+    </w:p>
+    <w:p>
+      <w:pPr>
+        <w:pStyle w:val="TextBody"/>
+        <w:numPr>
+          <w:ilvl w:val="0"/>
+          <w:numId w:val="2"/>
+        </w:numPr>
+        <w:rPr/>
+      </w:pPr>
+      <w:r>
+        <w:rPr>
+          <w:i/>
+          <w:iCs/>
+        </w:rPr>
+        <w:t>color</w:t>
+      </w:r>
+      <w:r>
+        <w:rPr>
+          <w:i/>
+          <w:iCs/>
+        </w:rPr>
+        <w:t xml:space="preserve">.h </w:t>
+      </w:r>
+      <w:r>
+        <w:rPr/>
+        <w:t xml:space="preserve">– </w:t>
+      </w:r>
+      <w:r>
+        <w:rPr/>
+        <w:t>definicje procesora nazw kolorów do użycia w funkcjach biblioteki ncurses</w:t>
+      </w:r>
+      <w:r>
+        <w:rPr/>
+        <w:t>.</w:t>
+      </w:r>
+    </w:p>
+    <w:p>
+      <w:pPr>
+        <w:pStyle w:val="TextBody"/>
+        <w:numPr>
+          <w:ilvl w:val="0"/>
+          <w:numId w:val="2"/>
+        </w:numPr>
+        <w:rPr/>
+      </w:pPr>
+      <w:r>
+        <w:rPr>
+          <w:i/>
+          <w:iCs/>
+        </w:rPr>
+        <w:t>main.cpp</w:t>
+      </w:r>
+      <w:r>
+        <w:rPr/>
+        <w:t xml:space="preserve"> – </w:t>
+      </w:r>
+      <w:r>
+        <w:rPr/>
+        <w:t>główny plik z implementacją funkcji main</w:t>
+      </w:r>
+      <w:r>
+        <w:rPr/>
+        <w:t>.</w:t>
       </w:r>
     </w:p>
     <w:p>
@@ -799,7 +1082,6 @@
       </w:pPr>
       <w:r>
         <w:rPr/>
-        <w:t>Jeśli projekt wykorzystuje jakieś dodatkowe zewnętrze biblioteki (oprócz biblioteki standardowej STL) to podajemy listę użytych dodatkowych bibliotek wraz z krótkim opisem oraz linkiem do strony internetowej. Jeśli projekt nie wykorzystuje zewnętrznych bibliotek to wpisujemy słowo „brak”. Na przykład:</w:t>
       </w:r>
     </w:p>
     <w:p>
@@ -823,46 +1105,24 @@
       </w:pPr>
       <w:r>
         <w:rPr/>
-        <w:t xml:space="preserve">SQLite – silnik bazodanowy SQL. Strona internetowa: </w:t>
-      </w:r>
-      <w:hyperlink r:id="rId3" w:tgtFrame="https://sqlite.org/">
+        <w:t>ncurses</w:t>
+      </w:r>
+      <w:r>
+        <w:rPr/>
+        <w:t xml:space="preserve"> – </w:t>
+      </w:r>
+      <w:r>
+        <w:rPr/>
+        <w:t xml:space="preserve">biblioteka do sterowania interakcji z emulatorem terminala,  pozwala  tworzyć zaawansowane interfejsy konsolowe:  </w:t>
+      </w:r>
+      <w:hyperlink r:id="rId3">
         <w:r>
           <w:rPr>
-            <w:rStyle w:val="Czeinternetowe"/>
+            <w:rStyle w:val="InternetLink"/>
           </w:rPr>
-          <w:t>https://sqlite.org/</w:t>
+          <w:t>https://invisible-island.net/ncurses/</w:t>
         </w:r>
       </w:hyperlink>
-      <w:r>
-        <w:rPr/>
-        <w:t>.</w:t>
-      </w:r>
-    </w:p>
-    <w:p>
-      <w:pPr>
-        <w:pStyle w:val="TextBody"/>
-        <w:numPr>
-          <w:ilvl w:val="0"/>
-          <w:numId w:val="3"/>
-        </w:numPr>
-        <w:rPr/>
-      </w:pPr>
-      <w:r>
-        <w:rPr/>
-        <w:t xml:space="preserve">TCLAP – biblioteka szablonów C++ do parsowania argumentów podanych w linii poleceń. Strona internetowa: </w:t>
-      </w:r>
-      <w:hyperlink r:id="rId4" w:tgtFrame="http://tclap.sourceforge.net/">
-        <w:r>
-          <w:rPr>
-            <w:rStyle w:val="Czeinternetowe"/>
-          </w:rPr>
-          <w:t>http://tclap.sourceforge.net/</w:t>
-        </w:r>
-      </w:hyperlink>
-      <w:r>
-        <w:rPr/>
-        <w:t>.</w:t>
-      </w:r>
     </w:p>
     <w:p>
       <w:pPr>
@@ -1177,11 +1437,27 @@
         <w:rPr>
           <w:rFonts w:ascii="Courier New" w:hAnsi="Courier New"/>
         </w:rPr>
-        <w:t>customers.txt</w:t>
-      </w:r>
-      <w:r>
-        <w:rPr/>
-        <w:t xml:space="preserve"> – plik zawierający dane klientów banku. Struktura pliku:</w:t>
+        <w:t>assets/</w:t>
+      </w:r>
+      <w:r>
+        <w:rPr/>
+        <w:t xml:space="preserve"> – </w:t>
+      </w:r>
+      <w:r>
+        <w:rPr/>
+        <w:t>katalog zawierający dodatkowe zasoby do gry</w:t>
+      </w:r>
+      <w:r>
+        <w:rPr/>
+        <w:t xml:space="preserve">. Struktura </w:t>
+      </w:r>
+      <w:r>
+        <w:rPr/>
+        <w:t>katalogu</w:t>
+      </w:r>
+      <w:r>
+        <w:rPr/>
+        <w:t>:</w:t>
       </w:r>
     </w:p>
     <w:p>
@@ -1194,70 +1470,18 @@
         <w:rPr/>
       </w:pPr>
       <w:r>
-        <w:rPr/>
-        <w:t>pierwsza linia: imię i nazwisko klienta,</w:t>
-      </w:r>
-    </w:p>
-    <w:p>
-      <w:pPr>
-        <w:pStyle w:val="TextBody"/>
-        <w:numPr>
-          <w:ilvl w:val="1"/>
-          <w:numId w:val="5"/>
-        </w:numPr>
-        <w:rPr/>
-      </w:pPr>
-      <w:r>
-        <w:rPr/>
-        <w:t>druga linia: PESEL,</w:t>
-      </w:r>
-    </w:p>
-    <w:p>
-      <w:pPr>
-        <w:pStyle w:val="TextBody"/>
-        <w:numPr>
-          <w:ilvl w:val="1"/>
-          <w:numId w:val="5"/>
-        </w:numPr>
-        <w:rPr/>
-      </w:pPr>
-      <w:r>
-        <w:rPr/>
-        <w:t>trzecia linia: numer konta w banku,</w:t>
-      </w:r>
-    </w:p>
-    <w:p>
-      <w:pPr>
-        <w:pStyle w:val="TextBody"/>
-        <w:numPr>
-          <w:ilvl w:val="1"/>
-          <w:numId w:val="5"/>
-        </w:numPr>
-        <w:rPr/>
-      </w:pPr>
-      <w:r>
-        <w:rPr/>
-        <w:t>w następnych liniach dane kolejnych klientów w powyższej kolejności.</w:t>
-      </w:r>
-    </w:p>
-    <w:p>
-      <w:pPr>
-        <w:pStyle w:val="TextBody"/>
-        <w:numPr>
-          <w:ilvl w:val="0"/>
-          <w:numId w:val="5"/>
-        </w:numPr>
-        <w:rPr/>
-      </w:pPr>
-      <w:r>
         <w:rPr>
           <w:rFonts w:ascii="Courier New" w:hAnsi="Courier New"/>
         </w:rPr>
-        <w:t>transactions.db</w:t>
-      </w:r>
-      <w:r>
-        <w:rPr/>
-        <w:t xml:space="preserve"> – plik binarny bazy danych SQLite zawierający wykonane transakcje bankowe.</w:t>
+        <w:t>logo1.txt, logo2.txt</w:t>
+      </w:r>
+      <w:r>
+        <w:rPr/>
+        <w:t xml:space="preserve"> – </w:t>
+      </w:r>
+      <w:r>
+        <w:rPr/>
+        <w:t>pliki zawierające tekstowe logo pojawiające się na ekranie startowym.</w:t>
       </w:r>
     </w:p>
     <w:p>
@@ -1304,7 +1528,7 @@
       </w:r>
     </w:p>
     <w:sectPr>
-      <w:footerReference w:type="default" r:id="rId5"/>
+      <w:footerReference w:type="default" r:id="rId4"/>
       <w:type w:val="nextPage"/>
       <w:pgSz w:w="11906" w:h="16838"/>
       <w:pgMar w:left="1134" w:right="1134" w:gutter="0" w:header="0" w:top="1134" w:footer="1134" w:bottom="1601"/>
@@ -2044,6 +2268,518 @@
       </w:rPr>
     </w:lvl>
   </w:abstractNum>
+  <w:abstractNum w:abstractNumId="6">
+    <w:lvl w:ilvl="0">
+      <w:start w:val="1"/>
+      <w:numFmt w:val="decimal"/>
+      <w:lvlText w:val="%1."/>
+      <w:lvlJc w:val="left"/>
+      <w:pPr>
+        <w:tabs>
+          <w:tab w:val="num" w:pos="720"/>
+        </w:tabs>
+        <w:ind w:left="720" w:hanging="360"/>
+      </w:pPr>
+      <w:rPr/>
+    </w:lvl>
+    <w:lvl w:ilvl="1">
+      <w:start w:val="1"/>
+      <w:numFmt w:val="decimal"/>
+      <w:lvlText w:val="%2."/>
+      <w:lvlJc w:val="left"/>
+      <w:pPr>
+        <w:tabs>
+          <w:tab w:val="num" w:pos="1080"/>
+        </w:tabs>
+        <w:ind w:left="1080" w:hanging="360"/>
+      </w:pPr>
+      <w:rPr/>
+    </w:lvl>
+    <w:lvl w:ilvl="2">
+      <w:start w:val="1"/>
+      <w:numFmt w:val="decimal"/>
+      <w:lvlText w:val="%3."/>
+      <w:lvlJc w:val="left"/>
+      <w:pPr>
+        <w:tabs>
+          <w:tab w:val="num" w:pos="1440"/>
+        </w:tabs>
+        <w:ind w:left="1440" w:hanging="360"/>
+      </w:pPr>
+      <w:rPr/>
+    </w:lvl>
+    <w:lvl w:ilvl="3">
+      <w:start w:val="1"/>
+      <w:numFmt w:val="decimal"/>
+      <w:lvlText w:val="%4."/>
+      <w:lvlJc w:val="left"/>
+      <w:pPr>
+        <w:tabs>
+          <w:tab w:val="num" w:pos="1800"/>
+        </w:tabs>
+        <w:ind w:left="1800" w:hanging="360"/>
+      </w:pPr>
+      <w:rPr/>
+    </w:lvl>
+    <w:lvl w:ilvl="4">
+      <w:start w:val="1"/>
+      <w:numFmt w:val="decimal"/>
+      <w:lvlText w:val="%5."/>
+      <w:lvlJc w:val="left"/>
+      <w:pPr>
+        <w:tabs>
+          <w:tab w:val="num" w:pos="2160"/>
+        </w:tabs>
+        <w:ind w:left="2160" w:hanging="360"/>
+      </w:pPr>
+      <w:rPr/>
+    </w:lvl>
+    <w:lvl w:ilvl="5">
+      <w:start w:val="1"/>
+      <w:numFmt w:val="decimal"/>
+      <w:lvlText w:val="%6."/>
+      <w:lvlJc w:val="left"/>
+      <w:pPr>
+        <w:tabs>
+          <w:tab w:val="num" w:pos="2520"/>
+        </w:tabs>
+        <w:ind w:left="2520" w:hanging="360"/>
+      </w:pPr>
+      <w:rPr/>
+    </w:lvl>
+    <w:lvl w:ilvl="6">
+      <w:start w:val="1"/>
+      <w:numFmt w:val="decimal"/>
+      <w:lvlText w:val="%7."/>
+      <w:lvlJc w:val="left"/>
+      <w:pPr>
+        <w:tabs>
+          <w:tab w:val="num" w:pos="2880"/>
+        </w:tabs>
+        <w:ind w:left="2880" w:hanging="360"/>
+      </w:pPr>
+      <w:rPr/>
+    </w:lvl>
+    <w:lvl w:ilvl="7">
+      <w:start w:val="1"/>
+      <w:numFmt w:val="decimal"/>
+      <w:lvlText w:val="%8."/>
+      <w:lvlJc w:val="left"/>
+      <w:pPr>
+        <w:tabs>
+          <w:tab w:val="num" w:pos="3240"/>
+        </w:tabs>
+        <w:ind w:left="3240" w:hanging="360"/>
+      </w:pPr>
+      <w:rPr/>
+    </w:lvl>
+    <w:lvl w:ilvl="8">
+      <w:start w:val="1"/>
+      <w:numFmt w:val="decimal"/>
+      <w:lvlText w:val="%9."/>
+      <w:lvlJc w:val="left"/>
+      <w:pPr>
+        <w:tabs>
+          <w:tab w:val="num" w:pos="3600"/>
+        </w:tabs>
+        <w:ind w:left="3600" w:hanging="360"/>
+      </w:pPr>
+      <w:rPr/>
+    </w:lvl>
+  </w:abstractNum>
+  <w:abstractNum w:abstractNumId="7">
+    <w:lvl w:ilvl="0">
+      <w:start w:val="1"/>
+      <w:numFmt w:val="bullet"/>
+      <w:lvlText w:val=""/>
+      <w:lvlJc w:val="left"/>
+      <w:pPr>
+        <w:tabs>
+          <w:tab w:val="num" w:pos="720"/>
+        </w:tabs>
+        <w:ind w:left="720" w:hanging="360"/>
+      </w:pPr>
+      <w:rPr>
+        <w:rFonts w:ascii="Symbol" w:hAnsi="Symbol" w:cs="Symbol" w:hint="default"/>
+      </w:rPr>
+    </w:lvl>
+    <w:lvl w:ilvl="1">
+      <w:start w:val="1"/>
+      <w:numFmt w:val="bullet"/>
+      <w:lvlText w:val="◦"/>
+      <w:lvlJc w:val="left"/>
+      <w:pPr>
+        <w:tabs>
+          <w:tab w:val="num" w:pos="1080"/>
+        </w:tabs>
+        <w:ind w:left="1080" w:hanging="360"/>
+      </w:pPr>
+      <w:rPr>
+        <w:rFonts w:ascii="OpenSymbol" w:hAnsi="OpenSymbol" w:cs="OpenSymbol" w:hint="default"/>
+      </w:rPr>
+    </w:lvl>
+    <w:lvl w:ilvl="2">
+      <w:start w:val="1"/>
+      <w:numFmt w:val="bullet"/>
+      <w:lvlText w:val="▪"/>
+      <w:lvlJc w:val="left"/>
+      <w:pPr>
+        <w:tabs>
+          <w:tab w:val="num" w:pos="1440"/>
+        </w:tabs>
+        <w:ind w:left="1440" w:hanging="360"/>
+      </w:pPr>
+      <w:rPr>
+        <w:rFonts w:ascii="OpenSymbol" w:hAnsi="OpenSymbol" w:cs="OpenSymbol" w:hint="default"/>
+      </w:rPr>
+    </w:lvl>
+    <w:lvl w:ilvl="3">
+      <w:start w:val="1"/>
+      <w:numFmt w:val="bullet"/>
+      <w:lvlText w:val=""/>
+      <w:lvlJc w:val="left"/>
+      <w:pPr>
+        <w:tabs>
+          <w:tab w:val="num" w:pos="1800"/>
+        </w:tabs>
+        <w:ind w:left="1800" w:hanging="360"/>
+      </w:pPr>
+      <w:rPr>
+        <w:rFonts w:ascii="Symbol" w:hAnsi="Symbol" w:cs="Symbol" w:hint="default"/>
+      </w:rPr>
+    </w:lvl>
+    <w:lvl w:ilvl="4">
+      <w:start w:val="1"/>
+      <w:numFmt w:val="bullet"/>
+      <w:lvlText w:val="◦"/>
+      <w:lvlJc w:val="left"/>
+      <w:pPr>
+        <w:tabs>
+          <w:tab w:val="num" w:pos="2160"/>
+        </w:tabs>
+        <w:ind w:left="2160" w:hanging="360"/>
+      </w:pPr>
+      <w:rPr>
+        <w:rFonts w:ascii="OpenSymbol" w:hAnsi="OpenSymbol" w:cs="OpenSymbol" w:hint="default"/>
+      </w:rPr>
+    </w:lvl>
+    <w:lvl w:ilvl="5">
+      <w:start w:val="1"/>
+      <w:numFmt w:val="bullet"/>
+      <w:lvlText w:val="▪"/>
+      <w:lvlJc w:val="left"/>
+      <w:pPr>
+        <w:tabs>
+          <w:tab w:val="num" w:pos="2520"/>
+        </w:tabs>
+        <w:ind w:left="2520" w:hanging="360"/>
+      </w:pPr>
+      <w:rPr>
+        <w:rFonts w:ascii="OpenSymbol" w:hAnsi="OpenSymbol" w:cs="OpenSymbol" w:hint="default"/>
+      </w:rPr>
+    </w:lvl>
+    <w:lvl w:ilvl="6">
+      <w:start w:val="1"/>
+      <w:numFmt w:val="bullet"/>
+      <w:lvlText w:val=""/>
+      <w:lvlJc w:val="left"/>
+      <w:pPr>
+        <w:tabs>
+          <w:tab w:val="num" w:pos="2880"/>
+        </w:tabs>
+        <w:ind w:left="2880" w:hanging="360"/>
+      </w:pPr>
+      <w:rPr>
+        <w:rFonts w:ascii="Symbol" w:hAnsi="Symbol" w:cs="Symbol" w:hint="default"/>
+      </w:rPr>
+    </w:lvl>
+    <w:lvl w:ilvl="7">
+      <w:start w:val="1"/>
+      <w:numFmt w:val="bullet"/>
+      <w:lvlText w:val="◦"/>
+      <w:lvlJc w:val="left"/>
+      <w:pPr>
+        <w:tabs>
+          <w:tab w:val="num" w:pos="3240"/>
+        </w:tabs>
+        <w:ind w:left="3240" w:hanging="360"/>
+      </w:pPr>
+      <w:rPr>
+        <w:rFonts w:ascii="OpenSymbol" w:hAnsi="OpenSymbol" w:cs="OpenSymbol" w:hint="default"/>
+      </w:rPr>
+    </w:lvl>
+    <w:lvl w:ilvl="8">
+      <w:start w:val="1"/>
+      <w:numFmt w:val="bullet"/>
+      <w:lvlText w:val="▪"/>
+      <w:lvlJc w:val="left"/>
+      <w:pPr>
+        <w:tabs>
+          <w:tab w:val="num" w:pos="3600"/>
+        </w:tabs>
+        <w:ind w:left="3600" w:hanging="360"/>
+      </w:pPr>
+      <w:rPr>
+        <w:rFonts w:ascii="OpenSymbol" w:hAnsi="OpenSymbol" w:cs="OpenSymbol" w:hint="default"/>
+      </w:rPr>
+    </w:lvl>
+  </w:abstractNum>
+  <w:abstractNum w:abstractNumId="8">
+    <w:lvl w:ilvl="0">
+      <w:start w:val="1"/>
+      <w:numFmt w:val="bullet"/>
+      <w:lvlText w:val=""/>
+      <w:lvlJc w:val="left"/>
+      <w:pPr>
+        <w:tabs>
+          <w:tab w:val="num" w:pos="720"/>
+        </w:tabs>
+        <w:ind w:left="720" w:hanging="360"/>
+      </w:pPr>
+      <w:rPr>
+        <w:rFonts w:ascii="Symbol" w:hAnsi="Symbol" w:cs="Symbol" w:hint="default"/>
+      </w:rPr>
+    </w:lvl>
+    <w:lvl w:ilvl="1">
+      <w:start w:val="1"/>
+      <w:numFmt w:val="bullet"/>
+      <w:lvlText w:val="◦"/>
+      <w:lvlJc w:val="left"/>
+      <w:pPr>
+        <w:tabs>
+          <w:tab w:val="num" w:pos="1080"/>
+        </w:tabs>
+        <w:ind w:left="1080" w:hanging="360"/>
+      </w:pPr>
+      <w:rPr>
+        <w:rFonts w:ascii="OpenSymbol" w:hAnsi="OpenSymbol" w:cs="OpenSymbol" w:hint="default"/>
+      </w:rPr>
+    </w:lvl>
+    <w:lvl w:ilvl="2">
+      <w:start w:val="1"/>
+      <w:numFmt w:val="bullet"/>
+      <w:lvlText w:val="▪"/>
+      <w:lvlJc w:val="left"/>
+      <w:pPr>
+        <w:tabs>
+          <w:tab w:val="num" w:pos="1440"/>
+        </w:tabs>
+        <w:ind w:left="1440" w:hanging="360"/>
+      </w:pPr>
+      <w:rPr>
+        <w:rFonts w:ascii="OpenSymbol" w:hAnsi="OpenSymbol" w:cs="OpenSymbol" w:hint="default"/>
+      </w:rPr>
+    </w:lvl>
+    <w:lvl w:ilvl="3">
+      <w:start w:val="1"/>
+      <w:numFmt w:val="bullet"/>
+      <w:lvlText w:val=""/>
+      <w:lvlJc w:val="left"/>
+      <w:pPr>
+        <w:tabs>
+          <w:tab w:val="num" w:pos="1800"/>
+        </w:tabs>
+        <w:ind w:left="1800" w:hanging="360"/>
+      </w:pPr>
+      <w:rPr>
+        <w:rFonts w:ascii="Symbol" w:hAnsi="Symbol" w:cs="Symbol" w:hint="default"/>
+      </w:rPr>
+    </w:lvl>
+    <w:lvl w:ilvl="4">
+      <w:start w:val="1"/>
+      <w:numFmt w:val="bullet"/>
+      <w:lvlText w:val="◦"/>
+      <w:lvlJc w:val="left"/>
+      <w:pPr>
+        <w:tabs>
+          <w:tab w:val="num" w:pos="2160"/>
+        </w:tabs>
+        <w:ind w:left="2160" w:hanging="360"/>
+      </w:pPr>
+      <w:rPr>
+        <w:rFonts w:ascii="OpenSymbol" w:hAnsi="OpenSymbol" w:cs="OpenSymbol" w:hint="default"/>
+      </w:rPr>
+    </w:lvl>
+    <w:lvl w:ilvl="5">
+      <w:start w:val="1"/>
+      <w:numFmt w:val="bullet"/>
+      <w:lvlText w:val="▪"/>
+      <w:lvlJc w:val="left"/>
+      <w:pPr>
+        <w:tabs>
+          <w:tab w:val="num" w:pos="2520"/>
+        </w:tabs>
+        <w:ind w:left="2520" w:hanging="360"/>
+      </w:pPr>
+      <w:rPr>
+        <w:rFonts w:ascii="OpenSymbol" w:hAnsi="OpenSymbol" w:cs="OpenSymbol" w:hint="default"/>
+      </w:rPr>
+    </w:lvl>
+    <w:lvl w:ilvl="6">
+      <w:start w:val="1"/>
+      <w:numFmt w:val="bullet"/>
+      <w:lvlText w:val=""/>
+      <w:lvlJc w:val="left"/>
+      <w:pPr>
+        <w:tabs>
+          <w:tab w:val="num" w:pos="2880"/>
+        </w:tabs>
+        <w:ind w:left="2880" w:hanging="360"/>
+      </w:pPr>
+      <w:rPr>
+        <w:rFonts w:ascii="Symbol" w:hAnsi="Symbol" w:cs="Symbol" w:hint="default"/>
+      </w:rPr>
+    </w:lvl>
+    <w:lvl w:ilvl="7">
+      <w:start w:val="1"/>
+      <w:numFmt w:val="bullet"/>
+      <w:lvlText w:val="◦"/>
+      <w:lvlJc w:val="left"/>
+      <w:pPr>
+        <w:tabs>
+          <w:tab w:val="num" w:pos="3240"/>
+        </w:tabs>
+        <w:ind w:left="3240" w:hanging="360"/>
+      </w:pPr>
+      <w:rPr>
+        <w:rFonts w:ascii="OpenSymbol" w:hAnsi="OpenSymbol" w:cs="OpenSymbol" w:hint="default"/>
+      </w:rPr>
+    </w:lvl>
+    <w:lvl w:ilvl="8">
+      <w:start w:val="1"/>
+      <w:numFmt w:val="bullet"/>
+      <w:lvlText w:val="▪"/>
+      <w:lvlJc w:val="left"/>
+      <w:pPr>
+        <w:tabs>
+          <w:tab w:val="num" w:pos="3600"/>
+        </w:tabs>
+        <w:ind w:left="3600" w:hanging="360"/>
+      </w:pPr>
+      <w:rPr>
+        <w:rFonts w:ascii="OpenSymbol" w:hAnsi="OpenSymbol" w:cs="OpenSymbol" w:hint="default"/>
+      </w:rPr>
+    </w:lvl>
+  </w:abstractNum>
+  <w:abstractNum w:abstractNumId="9">
+    <w:lvl w:ilvl="0">
+      <w:start w:val="1"/>
+      <w:numFmt w:val="decimal"/>
+      <w:lvlText w:val="%1."/>
+      <w:lvlJc w:val="left"/>
+      <w:pPr>
+        <w:tabs>
+          <w:tab w:val="num" w:pos="720"/>
+        </w:tabs>
+        <w:ind w:left="720" w:hanging="360"/>
+      </w:pPr>
+      <w:rPr/>
+    </w:lvl>
+    <w:lvl w:ilvl="1">
+      <w:start w:val="1"/>
+      <w:numFmt w:val="decimal"/>
+      <w:lvlText w:val="%2."/>
+      <w:lvlJc w:val="left"/>
+      <w:pPr>
+        <w:tabs>
+          <w:tab w:val="num" w:pos="1080"/>
+        </w:tabs>
+        <w:ind w:left="1080" w:hanging="360"/>
+      </w:pPr>
+      <w:rPr/>
+    </w:lvl>
+    <w:lvl w:ilvl="2">
+      <w:start w:val="1"/>
+      <w:numFmt w:val="decimal"/>
+      <w:lvlText w:val="%3."/>
+      <w:lvlJc w:val="left"/>
+      <w:pPr>
+        <w:tabs>
+          <w:tab w:val="num" w:pos="1440"/>
+        </w:tabs>
+        <w:ind w:left="1440" w:hanging="360"/>
+      </w:pPr>
+      <w:rPr/>
+    </w:lvl>
+    <w:lvl w:ilvl="3">
+      <w:start w:val="1"/>
+      <w:numFmt w:val="decimal"/>
+      <w:lvlText w:val="%4."/>
+      <w:lvlJc w:val="left"/>
+      <w:pPr>
+        <w:tabs>
+          <w:tab w:val="num" w:pos="1800"/>
+        </w:tabs>
+        <w:ind w:left="1800" w:hanging="360"/>
+      </w:pPr>
+      <w:rPr/>
+    </w:lvl>
+    <w:lvl w:ilvl="4">
+      <w:start w:val="1"/>
+      <w:numFmt w:val="decimal"/>
+      <w:lvlText w:val="%5."/>
+      <w:lvlJc w:val="left"/>
+      <w:pPr>
+        <w:tabs>
+          <w:tab w:val="num" w:pos="2160"/>
+        </w:tabs>
+        <w:ind w:left="2160" w:hanging="360"/>
+      </w:pPr>
+      <w:rPr/>
+    </w:lvl>
+    <w:lvl w:ilvl="5">
+      <w:start w:val="1"/>
+      <w:numFmt w:val="decimal"/>
+      <w:lvlText w:val="%6."/>
+      <w:lvlJc w:val="left"/>
+      <w:pPr>
+        <w:tabs>
+          <w:tab w:val="num" w:pos="2520"/>
+        </w:tabs>
+        <w:ind w:left="2520" w:hanging="360"/>
+      </w:pPr>
+      <w:rPr/>
+    </w:lvl>
+    <w:lvl w:ilvl="6">
+      <w:start w:val="1"/>
+      <w:numFmt w:val="decimal"/>
+      <w:lvlText w:val="%7."/>
+      <w:lvlJc w:val="left"/>
+      <w:pPr>
+        <w:tabs>
+          <w:tab w:val="num" w:pos="2880"/>
+        </w:tabs>
+        <w:ind w:left="2880" w:hanging="360"/>
+      </w:pPr>
+      <w:rPr/>
+    </w:lvl>
+    <w:lvl w:ilvl="7">
+      <w:start w:val="1"/>
+      <w:numFmt w:val="decimal"/>
+      <w:lvlText w:val="%8."/>
+      <w:lvlJc w:val="left"/>
+      <w:pPr>
+        <w:tabs>
+          <w:tab w:val="num" w:pos="3240"/>
+        </w:tabs>
+        <w:ind w:left="3240" w:hanging="360"/>
+      </w:pPr>
+      <w:rPr/>
+    </w:lvl>
+    <w:lvl w:ilvl="8">
+      <w:start w:val="1"/>
+      <w:numFmt w:val="decimal"/>
+      <w:lvlText w:val="%9."/>
+      <w:lvlJc w:val="left"/>
+      <w:pPr>
+        <w:tabs>
+          <w:tab w:val="num" w:pos="3600"/>
+        </w:tabs>
+        <w:ind w:left="3600" w:hanging="360"/>
+      </w:pPr>
+      <w:rPr/>
+    </w:lvl>
+  </w:abstractNum>
   <w:num w:numId="1">
     <w:abstractNumId w:val="1"/>
   </w:num>
@@ -2058,6 +2794,18 @@
   </w:num>
   <w:num w:numId="5">
     <w:abstractNumId w:val="5"/>
+  </w:num>
+  <w:num w:numId="6">
+    <w:abstractNumId w:val="6"/>
+  </w:num>
+  <w:num w:numId="7">
+    <w:abstractNumId w:val="7"/>
+  </w:num>
+  <w:num w:numId="8">
+    <w:abstractNumId w:val="8"/>
+  </w:num>
+  <w:num w:numId="9">
+    <w:abstractNumId w:val="9"/>
   </w:num>
 </w:numbering>
 </file>
@@ -2693,6 +3441,18 @@
       <w:u w:val="single"/>
     </w:rPr>
   </w:style>
+  <w:style w:type="character" w:styleId="NumberingSymbols">
+    <w:name w:val="Numbering Symbols"/>
+    <w:qFormat/>
+    <w:rPr/>
+  </w:style>
+  <w:style w:type="character" w:styleId="Bullets">
+    <w:name w:val="Bullets"/>
+    <w:qFormat/>
+    <w:rPr>
+      <w:rFonts w:ascii="OpenSymbol" w:hAnsi="OpenSymbol" w:eastAsia="OpenSymbol" w:cs="OpenSymbol"/>
+    </w:rPr>
+  </w:style>
   <w:style w:type="paragraph" w:styleId="Heading">
     <w:name w:val="Heading"/>
     <w:basedOn w:val="Normal"/>
@@ -2984,7 +3744,13 @@
     </w:pPr>
     <w:rPr/>
   </w:style>
-  <w:style w:type="paragraph" w:styleId="TOCHeading">
+  <w:style w:type="paragraph" w:styleId="IndexHeading">
+    <w:name w:val="Index Heading"/>
+    <w:basedOn w:val="Heading"/>
+    <w:pPr/>
+    <w:rPr/>
+  </w:style>
+  <w:style w:type="paragraph" w:styleId="ContentsHeading">
     <w:name w:val="TOC Heading"/>
     <w:uiPriority w:val="39"/>
     <w:unhideWhenUsed/>

</xml_diff>